<commit_message>
Creation de l'interface d'administration avec amelioration de la  sidebar et ajout du  syteme de badge et de réputation
</commit_message>
<xml_diff>
--- a/Rapport de stage DevPrepAi par Maxime Doaw.docx
+++ b/Rapport de stage DevPrepAi par Maxime Doaw.docx
@@ -6700,25 +6700,7 @@
           <w:szCs w:val="28"/>
           <w:lang w:val="fr-CA"/>
         </w:rPr>
-        <w:t xml:space="preserve">L’objectif principal de cette application est double : d’une part, permettre aux candidats de s’exercer à travers des quiz, des mises en situation réalistes </w:t>
-      </w:r>
-      <w:proofErr w:type="gramStart"/>
-      <w:r>
-        <w:rPr>
-          <w:sz w:val="28"/>
-          <w:szCs w:val="28"/>
-          <w:lang w:val="fr-CA"/>
-        </w:rPr>
-        <w:t>et</w:t>
-      </w:r>
-      <w:proofErr w:type="gramEnd"/>
-      <w:r>
-        <w:rPr>
-          <w:sz w:val="28"/>
-          <w:szCs w:val="28"/>
-          <w:lang w:val="fr-CA"/>
-        </w:rPr>
-        <w:t xml:space="preserve"> un simulateur d’entretien assisté par intelligence artificielle ; d’autre part, offrir aux recruteurs un tableau de bord leur permettant de publier des offres, de suivre les performances des candidats, et d’optimiser le processus de sélection.</w:t>
+        <w:t>L’objectif principal de cette application est double : d’une part, permettre aux candidats de s’exercer à travers des quiz, des mises en situation réalistes et un simulateur d’entretien assisté par intelligence artificielle ; d’autre part, offrir aux recruteurs un tableau de bord leur permettant de publier des offres, de suivre les performances des candidats, et d’optimiser le processus de sélection.</w:t>
       </w:r>
     </w:p>
     <w:p>
@@ -7722,7 +7704,7 @@
     <w:p>
       <w:r>
         <w:pict>
-          <v:rect id="_x0000_i1025" style="width:0;height:1.5pt" o:hralign="center" o:hrstd="t" o:hr="t" fillcolor="#a0a0a0" stroked="f"/>
+          <v:rect id="_x0000_i1026" style="width:0;height:1.5pt" o:hralign="center" o:hrstd="t" o:hr="t" fillcolor="#a0a0a0" stroked="f"/>
         </w:pict>
       </w:r>
     </w:p>
@@ -11348,8 +11330,6 @@
         </w:rPr>
         <w:t>d’utilisation</w:t>
       </w:r>
-      <w:bookmarkStart w:id="12" w:name="_GoBack"/>
-      <w:bookmarkEnd w:id="12"/>
       <w:proofErr w:type="spellEnd"/>
     </w:p>
     <w:p>
@@ -14915,150 +14895,14 @@
     </w:p>
     <w:p>
       <w:pPr>
-        <w:spacing w:before="100" w:beforeAutospacing="1" w:after="100" w:afterAutospacing="1" w:line="240" w:lineRule="auto"/>
-        <w:rPr>
-          <w:rFonts w:ascii="Times New Roman" w:eastAsia="Times New Roman" w:hAnsi="Times New Roman" w:cs="Times New Roman"/>
-          <w:sz w:val="28"/>
-          <w:szCs w:val="28"/>
-        </w:rPr>
-      </w:pPr>
-      <w:proofErr w:type="gramStart"/>
-      <w:r>
-        <w:rPr>
-          <w:rFonts w:ascii="Times New Roman" w:eastAsia="Times New Roman" w:hAnsi="Times New Roman" w:cs="Times New Roman"/>
-          <w:b/>
-          <w:bCs/>
-          <w:sz w:val="28"/>
-          <w:szCs w:val="28"/>
-        </w:rPr>
-        <w:t>Remarque</w:t>
-      </w:r>
-      <w:r>
-        <w:rPr>
-          <w:rFonts w:ascii="Times New Roman" w:eastAsia="Times New Roman" w:hAnsi="Times New Roman" w:cs="Times New Roman"/>
-          <w:sz w:val="28"/>
-          <w:szCs w:val="28"/>
-        </w:rPr>
-        <w:t xml:space="preserve"> :</w:t>
-      </w:r>
-      <w:proofErr w:type="gramEnd"/>
-    </w:p>
-    <w:p>
-      <w:pPr>
-        <w:numPr>
-          <w:ilvl w:val="0"/>
-          <w:numId w:val="24"/>
-        </w:numPr>
-        <w:spacing w:before="100" w:beforeAutospacing="1" w:after="100" w:afterAutospacing="1" w:line="240" w:lineRule="auto"/>
-        <w:rPr>
-          <w:rFonts w:ascii="Times New Roman" w:eastAsia="Times New Roman" w:hAnsi="Times New Roman" w:cs="Times New Roman"/>
-          <w:sz w:val="28"/>
-          <w:szCs w:val="28"/>
-          <w:lang w:val="fr-CA"/>
-        </w:rPr>
-      </w:pPr>
-      <w:r>
-        <w:rPr>
-          <w:rFonts w:ascii="Times New Roman" w:eastAsia="Times New Roman" w:hAnsi="Times New Roman" w:cs="Times New Roman"/>
-          <w:sz w:val="28"/>
-          <w:szCs w:val="28"/>
-          <w:lang w:val="fr-CA"/>
-        </w:rPr>
-        <w:t xml:space="preserve">Chaque diagramme (cas d’utilisation, séquence, classe) doit être généré en </w:t>
-      </w:r>
-      <w:proofErr w:type="spellStart"/>
-      <w:r>
-        <w:rPr>
-          <w:rFonts w:ascii="Times New Roman" w:eastAsia="Times New Roman" w:hAnsi="Times New Roman" w:cs="Times New Roman"/>
-          <w:sz w:val="28"/>
-          <w:szCs w:val="28"/>
-          <w:lang w:val="fr-CA"/>
-        </w:rPr>
-        <w:t>PlantUML</w:t>
-      </w:r>
-      <w:proofErr w:type="spellEnd"/>
-      <w:r>
-        <w:rPr>
-          <w:rFonts w:ascii="Times New Roman" w:eastAsia="Times New Roman" w:hAnsi="Times New Roman" w:cs="Times New Roman"/>
-          <w:sz w:val="28"/>
-          <w:szCs w:val="28"/>
-          <w:lang w:val="fr-CA"/>
-        </w:rPr>
-        <w:t xml:space="preserve"> ou avec un outil graphique (</w:t>
-      </w:r>
-      <w:proofErr w:type="spellStart"/>
-      <w:r>
-        <w:rPr>
-          <w:rFonts w:ascii="Times New Roman" w:eastAsia="Times New Roman" w:hAnsi="Times New Roman" w:cs="Times New Roman"/>
-          <w:sz w:val="28"/>
-          <w:szCs w:val="28"/>
-          <w:lang w:val="fr-CA"/>
-        </w:rPr>
-        <w:t>Lucidchart</w:t>
-      </w:r>
-      <w:proofErr w:type="spellEnd"/>
-      <w:r>
-        <w:rPr>
-          <w:rFonts w:ascii="Times New Roman" w:eastAsia="Times New Roman" w:hAnsi="Times New Roman" w:cs="Times New Roman"/>
-          <w:sz w:val="28"/>
-          <w:szCs w:val="28"/>
-          <w:lang w:val="fr-CA"/>
-        </w:rPr>
-        <w:t xml:space="preserve">, Draw.io, </w:t>
-      </w:r>
-      <w:proofErr w:type="spellStart"/>
-      <w:r>
-        <w:rPr>
-          <w:rFonts w:ascii="Times New Roman" w:eastAsia="Times New Roman" w:hAnsi="Times New Roman" w:cs="Times New Roman"/>
-          <w:sz w:val="28"/>
-          <w:szCs w:val="28"/>
-          <w:lang w:val="fr-CA"/>
-        </w:rPr>
-        <w:t>StarUML</w:t>
-      </w:r>
-      <w:proofErr w:type="spellEnd"/>
-      <w:r>
-        <w:rPr>
-          <w:rFonts w:ascii="Times New Roman" w:eastAsia="Times New Roman" w:hAnsi="Times New Roman" w:cs="Times New Roman"/>
-          <w:sz w:val="28"/>
-          <w:szCs w:val="28"/>
-          <w:lang w:val="fr-CA"/>
-        </w:rPr>
-        <w:t>…) et inséré aux emplacements indiqués.</w:t>
-      </w:r>
-    </w:p>
-    <w:p>
-      <w:pPr>
-        <w:numPr>
-          <w:ilvl w:val="0"/>
-          <w:numId w:val="24"/>
-        </w:numPr>
-        <w:spacing w:before="100" w:beforeAutospacing="1" w:after="100" w:afterAutospacing="1" w:line="240" w:lineRule="auto"/>
-        <w:rPr>
-          <w:rFonts w:ascii="Times New Roman" w:eastAsia="Times New Roman" w:hAnsi="Times New Roman" w:cs="Times New Roman"/>
-          <w:sz w:val="28"/>
-          <w:szCs w:val="28"/>
-          <w:lang w:val="fr-CA"/>
-        </w:rPr>
-      </w:pPr>
-      <w:r>
-        <w:rPr>
-          <w:rFonts w:ascii="Times New Roman" w:eastAsia="Times New Roman" w:hAnsi="Times New Roman" w:cs="Times New Roman"/>
-          <w:sz w:val="28"/>
-          <w:szCs w:val="28"/>
-          <w:lang w:val="fr-CA"/>
-        </w:rPr>
-        <w:t>Une version Word téléchargeable avec les visuels peut être générée sur demande.</w:t>
-      </w:r>
-    </w:p>
-    <w:p>
-      <w:pPr>
-        <w:rPr>
-          <w:sz w:val="28"/>
-          <w:szCs w:val="28"/>
-          <w:lang w:val="fr-CA"/>
-        </w:rPr>
-      </w:pPr>
+        <w:rPr>
+          <w:sz w:val="28"/>
+          <w:szCs w:val="28"/>
+          <w:lang w:val="fr-CA"/>
+        </w:rPr>
+      </w:pPr>
+      <w:bookmarkStart w:id="10" w:name="_GoBack"/>
+      <w:bookmarkEnd w:id="10"/>
     </w:p>
     <w:sectPr>
       <w:headerReference w:type="default" r:id="rId24"/>
@@ -15115,6 +14959,7 @@
           <w:docPartUnique/>
         </w:docPartObj>
       </w:sdtPr>
+      <w:sdtEndPr/>
       <w:sdtContent>
         <w:r>
           <w:fldChar w:fldCharType="begin"/>
@@ -15217,7 +15062,7 @@
         <v:path o:extrusionok="f" gradientshapeok="t" o:connecttype="rect"/>
         <o:lock v:ext="edit" aspectratio="t"/>
       </v:shapetype>
-      <v:shape id="_x0000_i1145" type="#_x0000_t75" style="width:11.35pt;height:11.35pt" o:bullet="t">
+      <v:shape id="_x0000_i1028" type="#_x0000_t75" style="width:11.4pt;height:11.4pt" o:bullet="t">
         <v:imagedata r:id="rId1" o:title="msoF605"/>
       </v:shape>
     </w:pict>

</xml_diff>

<commit_message>
Possibilite de rajouter des quiz dans l'interface admin et aussi codage de la page du chemin d'apprentissage
</commit_message>
<xml_diff>
--- a/Rapport de stage DevPrepAi par Maxime Doaw.docx
+++ b/Rapport de stage DevPrepAi par Maxime Doaw.docx
@@ -2494,6 +2494,7 @@
             <w:spacing w:line="360" w:lineRule="auto"/>
             <w:rPr>
               <w:rFonts w:asciiTheme="majorBidi" w:hAnsiTheme="majorBidi" w:cstheme="majorBidi"/>
+              <w:b/>
               <w:noProof/>
               <w:sz w:val="24"/>
               <w:szCs w:val="24"/>
@@ -2505,6 +2506,7 @@
               <w:rPr>
                 <w:rStyle w:val="Lienhypertexte"/>
                 <w:rFonts w:asciiTheme="majorBidi" w:hAnsiTheme="majorBidi" w:cstheme="majorBidi"/>
+                <w:b/>
                 <w:noProof/>
                 <w:sz w:val="24"/>
                 <w:szCs w:val="24"/>
@@ -2515,6 +2517,7 @@
             <w:r>
               <w:rPr>
                 <w:rFonts w:asciiTheme="majorBidi" w:hAnsiTheme="majorBidi" w:cstheme="majorBidi"/>
+                <w:b/>
                 <w:noProof/>
                 <w:webHidden/>
                 <w:sz w:val="24"/>
@@ -2525,6 +2528,7 @@
             <w:r>
               <w:rPr>
                 <w:rFonts w:asciiTheme="majorBidi" w:hAnsiTheme="majorBidi" w:cstheme="majorBidi"/>
+                <w:b/>
                 <w:noProof/>
                 <w:webHidden/>
                 <w:sz w:val="24"/>
@@ -2535,6 +2539,7 @@
             <w:r>
               <w:rPr>
                 <w:rFonts w:asciiTheme="majorBidi" w:hAnsiTheme="majorBidi" w:cstheme="majorBidi"/>
+                <w:b/>
                 <w:noProof/>
                 <w:webHidden/>
                 <w:sz w:val="24"/>
@@ -2545,6 +2550,7 @@
             <w:r>
               <w:rPr>
                 <w:rFonts w:asciiTheme="majorBidi" w:hAnsiTheme="majorBidi" w:cstheme="majorBidi"/>
+                <w:b/>
                 <w:noProof/>
                 <w:webHidden/>
                 <w:sz w:val="24"/>
@@ -2554,6 +2560,7 @@
             <w:r>
               <w:rPr>
                 <w:rFonts w:asciiTheme="majorBidi" w:hAnsiTheme="majorBidi" w:cstheme="majorBidi"/>
+                <w:b/>
                 <w:noProof/>
                 <w:webHidden/>
                 <w:sz w:val="24"/>
@@ -2564,6 +2571,7 @@
             <w:r>
               <w:rPr>
                 <w:rFonts w:asciiTheme="majorBidi" w:hAnsiTheme="majorBidi" w:cstheme="majorBidi"/>
+                <w:b/>
                 <w:noProof/>
                 <w:webHidden/>
                 <w:sz w:val="24"/>
@@ -2574,6 +2582,7 @@
             <w:r>
               <w:rPr>
                 <w:rFonts w:asciiTheme="majorBidi" w:hAnsiTheme="majorBidi" w:cstheme="majorBidi"/>
+                <w:b/>
                 <w:noProof/>
                 <w:webHidden/>
                 <w:sz w:val="24"/>
@@ -4550,6 +4559,7 @@
         </w:rPr>
         <w:t>Experience</w:t>
       </w:r>
+      <w:proofErr w:type="spellEnd"/>
     </w:p>
     <w:p>
       <w:pPr>
@@ -4562,7 +4572,6 @@
           <w:lang w:val="fr-CA"/>
         </w:rPr>
       </w:pPr>
-      <w:proofErr w:type="spellEnd"/>
       <w:r>
         <w:rPr>
           <w:rStyle w:val="lev"/>
@@ -4645,6 +4654,7 @@
       <w:r>
         <w:t>Humaines</w:t>
       </w:r>
+      <w:proofErr w:type="spellEnd"/>
     </w:p>
     <w:p>
       <w:pPr>
@@ -4654,7 +4664,6 @@
           <w:numId w:val="46"/>
         </w:numPr>
       </w:pPr>
-      <w:proofErr w:type="spellEnd"/>
       <w:proofErr w:type="gramStart"/>
       <w:r>
         <w:rPr>
@@ -7542,6 +7551,7 @@
           <w:sz w:val="28"/>
           <w:szCs w:val="28"/>
           <w:u w:val="single"/>
+          <w:lang w:val="fr-CA"/>
         </w:rPr>
         <w:t>2</w:t>
       </w:r>
@@ -10181,6 +10191,51 @@
           <w:lang w:val="fr-CA"/>
         </w:rPr>
       </w:pPr>
+    </w:p>
+    <w:p>
+      <w:pPr>
+        <w:rPr>
+          <w:sz w:val="28"/>
+          <w:szCs w:val="28"/>
+          <w:lang w:val="fr-CA"/>
+        </w:rPr>
+      </w:pPr>
+    </w:p>
+    <w:p>
+      <w:pPr>
+        <w:rPr>
+          <w:sz w:val="28"/>
+          <w:szCs w:val="28"/>
+          <w:lang w:val="fr-CA"/>
+        </w:rPr>
+      </w:pPr>
+    </w:p>
+    <w:p>
+      <w:pPr>
+        <w:rPr>
+          <w:sz w:val="28"/>
+          <w:szCs w:val="28"/>
+          <w:lang w:val="fr-CA"/>
+        </w:rPr>
+      </w:pPr>
+    </w:p>
+    <w:p>
+      <w:pPr>
+        <w:rPr>
+          <w:sz w:val="28"/>
+          <w:szCs w:val="28"/>
+          <w:lang w:val="fr-CA"/>
+        </w:rPr>
+      </w:pPr>
+    </w:p>
+    <w:p>
+      <w:pPr>
+        <w:rPr>
+          <w:sz w:val="28"/>
+          <w:szCs w:val="28"/>
+          <w:lang w:val="fr-CA"/>
+        </w:rPr>
+      </w:pPr>
       <w:r>
         <w:rPr>
           <w:noProof/>
@@ -10931,6 +10986,7 @@
           <w:sz w:val="28"/>
           <w:szCs w:val="28"/>
         </w:rPr>
+        <w:lastRenderedPageBreak/>
         <w:t>Créer</w:t>
       </w:r>
       <w:proofErr w:type="spellEnd"/>
@@ -11263,7 +11319,6 @@
           <w:szCs w:val="28"/>
           <w:lang w:val="fr-CA"/>
         </w:rPr>
-        <w:lastRenderedPageBreak/>
         <w:t>Gérer les comptes utilisateurs (modération)</w:t>
       </w:r>
     </w:p>
@@ -11664,6 +11719,7 @@
           <w:sz w:val="28"/>
           <w:szCs w:val="28"/>
         </w:rPr>
+        <w:lastRenderedPageBreak/>
         <w:drawing>
           <wp:inline distT="0" distB="0" distL="0" distR="0">
             <wp:extent cx="5447550" cy="3699164"/>
@@ -12393,6 +12449,7 @@
         <w:rPr>
           <w:sz w:val="28"/>
           <w:szCs w:val="28"/>
+          <w:lang w:val="fr-CA"/>
         </w:rPr>
       </w:pPr>
     </w:p>
@@ -12414,6 +12471,7 @@
           <w:szCs w:val="28"/>
           <w:lang w:val="fr-CA"/>
         </w:rPr>
+        <w:lastRenderedPageBreak/>
         <w:t>Cas d’utilisation : Créer un compte</w:t>
       </w:r>
     </w:p>
@@ -12835,7 +12893,6 @@
           <w:szCs w:val="28"/>
           <w:lang w:val="fr-CA"/>
         </w:rPr>
-        <w:lastRenderedPageBreak/>
         <w:t>Cas d’utilisation : Passer un entretien simulé</w:t>
       </w:r>
     </w:p>
@@ -13004,6 +13061,7 @@
         <w:rPr>
           <w:sz w:val="28"/>
           <w:szCs w:val="28"/>
+          <w:lang w:val="fr-CA"/>
         </w:rPr>
       </w:pPr>
     </w:p>
@@ -13025,6 +13083,7 @@
           <w:szCs w:val="28"/>
           <w:lang w:val="fr-CA"/>
         </w:rPr>
+        <w:lastRenderedPageBreak/>
         <w:t>Cas d’utilisation : Répondre à un quiz/QCM</w:t>
       </w:r>
     </w:p>
@@ -13171,6 +13230,7 @@
         <w:rPr>
           <w:sz w:val="28"/>
           <w:szCs w:val="28"/>
+          <w:lang w:val="fr-CA"/>
         </w:rPr>
       </w:pPr>
     </w:p>
@@ -13463,7 +13523,6 @@
           <w:szCs w:val="28"/>
           <w:lang w:val="fr-CA"/>
         </w:rPr>
-        <w:lastRenderedPageBreak/>
         <w:t>Après un test ou entretien, l’IA propose des contenus adaptés.</w:t>
       </w:r>
     </w:p>
@@ -13667,6 +13726,7 @@
           <w:szCs w:val="28"/>
           <w:lang w:val="fr-CA"/>
         </w:rPr>
+        <w:lastRenderedPageBreak/>
         <w:t>Il sélectionne le contenu souhaité.</w:t>
       </w:r>
     </w:p>
@@ -13675,6 +13735,7 @@
         <w:rPr>
           <w:sz w:val="28"/>
           <w:szCs w:val="28"/>
+          <w:lang w:val="fr-CA"/>
         </w:rPr>
       </w:pPr>
     </w:p>
@@ -14023,6 +14084,7 @@
         <w:rPr>
           <w:sz w:val="28"/>
           <w:szCs w:val="28"/>
+          <w:lang w:val="fr-CA"/>
         </w:rPr>
       </w:pPr>
     </w:p>
@@ -14044,7 +14106,6 @@
           <w:szCs w:val="28"/>
           <w:lang w:val="fr-CA"/>
         </w:rPr>
-        <w:lastRenderedPageBreak/>
         <w:t>Cas d’utilisation : Gérer les contenus</w:t>
       </w:r>
     </w:p>
@@ -14191,6 +14252,7 @@
         <w:rPr>
           <w:sz w:val="28"/>
           <w:szCs w:val="28"/>
+          <w:lang w:val="fr-CA"/>
         </w:rPr>
       </w:pPr>
     </w:p>
@@ -14212,6 +14274,7 @@
           <w:szCs w:val="28"/>
           <w:lang w:val="fr-CA"/>
         </w:rPr>
+        <w:lastRenderedPageBreak/>
         <w:t>Cas d’utilisation : Consulter les statistiques</w:t>
       </w:r>
     </w:p>
@@ -14707,7 +14770,6 @@
           <w:szCs w:val="28"/>
           <w:lang w:val="fr-CA"/>
         </w:rPr>
-        <w:lastRenderedPageBreak/>
         <w:t>Le système déclenche l’analyse IA.</w:t>
       </w:r>
     </w:p>
@@ -14716,6 +14778,7 @@
         <w:rPr>
           <w:sz w:val="28"/>
           <w:szCs w:val="28"/>
+          <w:lang w:val="fr-CA"/>
         </w:rPr>
       </w:pPr>
       <w:r>
@@ -14732,6 +14795,7 @@
         <w:rPr>
           <w:sz w:val="28"/>
           <w:szCs w:val="28"/>
+          <w:lang w:val="fr-CA"/>
         </w:rPr>
         <w:br w:type="textWrapping" w:clear="all"/>
       </w:r>
@@ -14870,6 +14934,7 @@
           <w:szCs w:val="28"/>
           <w:lang w:val="fr-CA"/>
         </w:rPr>
+        <w:lastRenderedPageBreak/>
         <w:t>Elle interprète les réponses et les reformule si besoin.</w:t>
       </w:r>
     </w:p>
@@ -15296,7 +15361,6 @@
           <w:szCs w:val="28"/>
           <w:lang w:val="fr-CA"/>
         </w:rPr>
-        <w:lastRenderedPageBreak/>
         <w:t>Cas de séquence pour le développeur – "Passer un entretien"</w:t>
       </w:r>
       <w:r>
@@ -15328,6 +15392,7 @@
           <w:sz w:val="28"/>
           <w:szCs w:val="28"/>
         </w:rPr>
+        <w:lastRenderedPageBreak/>
         <w:drawing>
           <wp:inline distT="0" distB="0" distL="0" distR="0">
             <wp:extent cx="5486400" cy="2751455"/>
@@ -15407,17 +15472,7 @@
           <w:u w:val="single"/>
           <w:lang w:val="fr-FR"/>
         </w:rPr>
-        <w:t>: Diagra</w:t>
-      </w:r>
-      <w:r>
-        <w:rPr>
-          <w:rFonts w:asciiTheme="majorBidi" w:hAnsiTheme="majorBidi" w:cstheme="majorBidi"/>
-          <w:sz w:val="28"/>
-          <w:szCs w:val="28"/>
-          <w:u w:val="single"/>
-          <w:lang w:val="fr-FR"/>
-        </w:rPr>
-        <w:t xml:space="preserve">mme de séquence pour passer </w:t>
+        <w:t xml:space="preserve">: Diagramme de séquence pour passer </w:t>
       </w:r>
       <w:proofErr w:type="gramStart"/>
       <w:r>
@@ -15578,17 +15633,7 @@
           <w:u w:val="single"/>
           <w:lang w:val="fr-FR"/>
         </w:rPr>
-        <w:t>: Diagramme de sé</w:t>
-      </w:r>
-      <w:r>
-        <w:rPr>
-          <w:rFonts w:asciiTheme="majorBidi" w:hAnsiTheme="majorBidi" w:cstheme="majorBidi"/>
-          <w:sz w:val="28"/>
-          <w:szCs w:val="28"/>
-          <w:u w:val="single"/>
-          <w:lang w:val="fr-FR"/>
-        </w:rPr>
-        <w:t>quence pour ajouter du contenu</w:t>
+        <w:t>: Diagramme de séquence pour ajouter du contenu</w:t>
       </w:r>
     </w:p>
     <w:p>
@@ -15622,27 +15667,27 @@
           <w:szCs w:val="28"/>
           <w:lang w:val="fr-CA"/>
         </w:rPr>
+        <w:t>SECTION 4 : DIAGRAMME DE CLASSE</w:t>
+      </w:r>
+    </w:p>
+    <w:p>
+      <w:pPr>
+        <w:spacing w:before="100" w:beforeAutospacing="1" w:after="100" w:afterAutospacing="1" w:line="240" w:lineRule="auto"/>
+        <w:rPr>
+          <w:rFonts w:ascii="Times New Roman" w:eastAsia="Times New Roman" w:hAnsi="Times New Roman" w:cs="Times New Roman"/>
+          <w:sz w:val="28"/>
+          <w:szCs w:val="28"/>
+          <w:lang w:val="fr-CA"/>
+        </w:rPr>
+      </w:pPr>
+      <w:r>
+        <w:rPr>
+          <w:rFonts w:ascii="Times New Roman" w:eastAsia="Times New Roman" w:hAnsi="Times New Roman" w:cs="Times New Roman"/>
+          <w:sz w:val="28"/>
+          <w:szCs w:val="28"/>
+          <w:lang w:val="fr-CA"/>
+        </w:rPr>
         <w:lastRenderedPageBreak/>
-        <w:t>SECTION 4 : DIAGRAMME DE CLASSE</w:t>
-      </w:r>
-    </w:p>
-    <w:p>
-      <w:pPr>
-        <w:spacing w:before="100" w:beforeAutospacing="1" w:after="100" w:afterAutospacing="1" w:line="240" w:lineRule="auto"/>
-        <w:rPr>
-          <w:rFonts w:ascii="Times New Roman" w:eastAsia="Times New Roman" w:hAnsi="Times New Roman" w:cs="Times New Roman"/>
-          <w:sz w:val="28"/>
-          <w:szCs w:val="28"/>
-          <w:lang w:val="fr-CA"/>
-        </w:rPr>
-      </w:pPr>
-      <w:r>
-        <w:rPr>
-          <w:rFonts w:ascii="Times New Roman" w:eastAsia="Times New Roman" w:hAnsi="Times New Roman" w:cs="Times New Roman"/>
-          <w:sz w:val="28"/>
-          <w:szCs w:val="28"/>
-          <w:lang w:val="fr-CA"/>
-        </w:rPr>
         <w:t>I. Définition</w:t>
       </w:r>
       <w:r>
@@ -15774,17 +15819,7 @@
           <w:u w:val="single"/>
           <w:lang w:val="fr-FR"/>
         </w:rPr>
-        <w:t xml:space="preserve">: Diagramme de </w:t>
-      </w:r>
-      <w:r>
-        <w:rPr>
-          <w:rFonts w:asciiTheme="majorBidi" w:hAnsiTheme="majorBidi" w:cstheme="majorBidi"/>
-          <w:sz w:val="28"/>
-          <w:szCs w:val="28"/>
-          <w:u w:val="single"/>
-          <w:lang w:val="fr-FR"/>
-        </w:rPr>
-        <w:t>classe globale</w:t>
+        <w:t>: Diagramme de classe globale</w:t>
       </w:r>
     </w:p>
     <w:p>
@@ -15958,7 +15993,6 @@
           <w:sz w:val="28"/>
           <w:szCs w:val="28"/>
         </w:rPr>
-        <w:lastRenderedPageBreak/>
         <w:t xml:space="preserve">c. </w:t>
       </w:r>
       <w:proofErr w:type="gramStart"/>
@@ -15995,6 +16029,7 @@
           <w:szCs w:val="28"/>
           <w:lang w:val="fr-CA"/>
         </w:rPr>
+        <w:lastRenderedPageBreak/>
         <w:t>ID, type (QCM, codée), niveau, contenu, tag</w:t>
       </w:r>
     </w:p>
@@ -16742,26 +16777,35 @@
           <w:szCs w:val="28"/>
           <w:lang w:val="fr-CA"/>
         </w:rPr>
+        <w:t>La modélisa</w:t>
+      </w:r>
+      <w:r>
+        <w:rPr>
+          <w:rFonts w:ascii="Times New Roman" w:eastAsia="Times New Roman" w:hAnsi="Times New Roman" w:cs="Times New Roman"/>
+          <w:sz w:val="28"/>
+          <w:szCs w:val="28"/>
+          <w:lang w:val="fr-CA"/>
+        </w:rPr>
+        <w:t>tion UML de notre plateforme SAA</w:t>
+      </w:r>
+      <w:r>
+        <w:rPr>
+          <w:rFonts w:ascii="Times New Roman" w:eastAsia="Times New Roman" w:hAnsi="Times New Roman" w:cs="Times New Roman"/>
+          <w:sz w:val="28"/>
+          <w:szCs w:val="28"/>
+          <w:lang w:val="fr-CA"/>
+        </w:rPr>
+        <w:t xml:space="preserve">S de préparation aux entretiens techniques permet d’identifier de manière claire les fonctionnalités, les utilisateurs et les interactions au sein du système. Cette </w:t>
+      </w:r>
+      <w:r>
+        <w:rPr>
+          <w:rFonts w:ascii="Times New Roman" w:eastAsia="Times New Roman" w:hAnsi="Times New Roman" w:cs="Times New Roman"/>
+          <w:sz w:val="28"/>
+          <w:szCs w:val="28"/>
+          <w:lang w:val="fr-CA"/>
+        </w:rPr>
         <w:lastRenderedPageBreak/>
-        <w:t>La modélisa</w:t>
-      </w:r>
-      <w:r>
-        <w:rPr>
-          <w:rFonts w:ascii="Times New Roman" w:eastAsia="Times New Roman" w:hAnsi="Times New Roman" w:cs="Times New Roman"/>
-          <w:sz w:val="28"/>
-          <w:szCs w:val="28"/>
-          <w:lang w:val="fr-CA"/>
-        </w:rPr>
-        <w:t>tion UML de notre plateforme SAA</w:t>
-      </w:r>
-      <w:r>
-        <w:rPr>
-          <w:rFonts w:ascii="Times New Roman" w:eastAsia="Times New Roman" w:hAnsi="Times New Roman" w:cs="Times New Roman"/>
-          <w:sz w:val="28"/>
-          <w:szCs w:val="28"/>
-          <w:lang w:val="fr-CA"/>
-        </w:rPr>
-        <w:t>S de préparation aux entretiens techniques permet d’identifier de manière claire les fonctionnalités, les utilisateurs et les interactions au sein du système. Cette démarche facilite la transition vers la conception technique et l</w:t>
+        <w:t>démarche facilite la transition vers la conception technique et l</w:t>
       </w:r>
       <w:r>
         <w:rPr>
@@ -17352,7 +17396,25 @@
                                 <w:szCs w:val="28"/>
                                 <w:lang w:val="fr-CA"/>
                               </w:rPr>
-                              <w:t>CHAPITRE V : IMPLEMENTATION DE LA SOLUTION</w:t>
+                              <w:t xml:space="preserve">CHAPITRE </w:t>
+                            </w:r>
+                            <w:r>
+                              <w:rPr>
+                                <w:b/>
+                                <w:sz w:val="28"/>
+                                <w:szCs w:val="28"/>
+                                <w:lang w:val="fr-CA"/>
+                              </w:rPr>
+                              <w:t>I</w:t>
+                            </w:r>
+                            <w:r>
+                              <w:rPr>
+                                <w:b/>
+                                <w:sz w:val="28"/>
+                                <w:szCs w:val="28"/>
+                                <w:lang w:val="fr-CA"/>
+                              </w:rPr>
+                              <w:t>V : IMPLEMENTATION DE LA SOLUTION</w:t>
                             </w:r>
                           </w:p>
                         </w:txbxContent>
@@ -17398,7 +17460,25 @@
                           <w:szCs w:val="28"/>
                           <w:lang w:val="fr-CA"/>
                         </w:rPr>
-                        <w:t>CHAPITRE V : IMPLEMENTATION DE LA SOLUTION</w:t>
+                        <w:t xml:space="preserve">CHAPITRE </w:t>
+                      </w:r>
+                      <w:r>
+                        <w:rPr>
+                          <w:b/>
+                          <w:sz w:val="28"/>
+                          <w:szCs w:val="28"/>
+                          <w:lang w:val="fr-CA"/>
+                        </w:rPr>
+                        <w:t>I</w:t>
+                      </w:r>
+                      <w:r>
+                        <w:rPr>
+                          <w:b/>
+                          <w:sz w:val="28"/>
+                          <w:szCs w:val="28"/>
+                          <w:lang w:val="fr-CA"/>
+                        </w:rPr>
+                        <w:t>V : IMPLEMENTATION DE LA SOLUTION</w:t>
                       </w:r>
                     </w:p>
                   </w:txbxContent>
@@ -17472,15 +17552,7 @@
         <w:rPr>
           <w:lang w:val="fr-CA"/>
         </w:rPr>
-        <w:t>. D’un</w:t>
-      </w:r>
-      <w:bookmarkStart w:id="12" w:name="_GoBack"/>
-      <w:bookmarkEnd w:id="12"/>
-      <w:r>
-        <w:rPr>
-          <w:lang w:val="fr-CA"/>
-        </w:rPr>
-        <w:t xml:space="preserve"> point de vue matériel, le développement a été réalisé sur un ordinateur portable équipé d’un processeur Intel </w:t>
+        <w:t xml:space="preserve">. D’un point de vue matériel, le développement a été réalisé sur un ordinateur portable équipé d’un processeur Intel </w:t>
       </w:r>
       <w:proofErr w:type="spellStart"/>
       <w:r>
@@ -17639,17 +17711,15 @@
     <w:p>
       <w:pPr>
         <w:pStyle w:val="Titre2"/>
-      </w:pPr>
-      <w:r>
-        <w:t xml:space="preserve">SECTION </w:t>
-      </w:r>
-      <w:proofErr w:type="gramStart"/>
-      <w:r>
-        <w:t>2 :</w:t>
-      </w:r>
-      <w:proofErr w:type="gramEnd"/>
-      <w:r>
-        <w:t xml:space="preserve"> ARCHITECTURE TECHNIQUE</w:t>
+        <w:rPr>
+          <w:lang w:val="fr-CA"/>
+        </w:rPr>
+      </w:pPr>
+      <w:r>
+        <w:rPr>
+          <w:lang w:val="fr-CA"/>
+        </w:rPr>
+        <w:t>SECTION 2 : ARCHITECTURE TECHNIQUE</w:t>
       </w:r>
     </w:p>
     <w:p>
@@ -17981,9 +18051,9 @@
               </w:rPr>
               <w:drawing>
                 <wp:inline distT="0" distB="0" distL="0" distR="0">
-                  <wp:extent cx="2195945" cy="1644839"/>
+                  <wp:extent cx="2466975" cy="1847850"/>
                   <wp:effectExtent l="0" t="0" r="0" b="0"/>
-                  <wp:docPr id="23" name="Image 23"/>
+                  <wp:docPr id="19" name="Image 19"/>
                   <wp:cNvGraphicFramePr>
                     <a:graphicFrameLocks xmlns:a="http://schemas.openxmlformats.org/drawingml/2006/main" noChangeAspect="1"/>
                   </wp:cNvGraphicFramePr>
@@ -17991,7 +18061,7 @@
                     <a:graphicData uri="http://schemas.openxmlformats.org/drawingml/2006/picture">
                       <pic:pic xmlns:pic="http://schemas.openxmlformats.org/drawingml/2006/picture">
                         <pic:nvPicPr>
-                          <pic:cNvPr id="23" name="Typescript.png"/>
+                          <pic:cNvPr id="19" name="Typescript.png"/>
                           <pic:cNvPicPr/>
                         </pic:nvPicPr>
                         <pic:blipFill>
@@ -18009,7 +18079,7 @@
                         <pic:spPr>
                           <a:xfrm>
                             <a:off x="0" y="0"/>
-                            <a:ext cx="2210838" cy="1655994"/>
+                            <a:ext cx="2466975" cy="1847850"/>
                           </a:xfrm>
                           <a:prstGeom prst="rect">
                             <a:avLst/>
@@ -18023,9 +18093,16 @@
             </w:r>
           </w:p>
           <w:p>
+            <w:bookmarkStart w:id="12" w:name="_GoBack"/>
+            <w:bookmarkEnd w:id="12"/>
+            <w:proofErr w:type="spellStart"/>
             <w:r>
-              <w:t>typescript</w:t>
+              <w:t>TypeS</w:t>
             </w:r>
+            <w:r>
+              <w:t>cript</w:t>
+            </w:r>
+            <w:proofErr w:type="spellEnd"/>
           </w:p>
         </w:tc>
         <w:tc>
@@ -18821,17 +18898,15 @@
     <w:p>
       <w:pPr>
         <w:pStyle w:val="Titre2"/>
-      </w:pPr>
-      <w:r>
-        <w:t xml:space="preserve">SECTION </w:t>
-      </w:r>
-      <w:proofErr w:type="gramStart"/>
-      <w:r>
-        <w:t>5 :</w:t>
-      </w:r>
-      <w:proofErr w:type="gramEnd"/>
-      <w:r>
-        <w:t xml:space="preserve"> TESTS, DÉPLOIEMENT ET CONTRAINTES</w:t>
+        <w:rPr>
+          <w:lang w:val="fr-CA"/>
+        </w:rPr>
+      </w:pPr>
+      <w:r>
+        <w:rPr>
+          <w:lang w:val="fr-CA"/>
+        </w:rPr>
+        <w:t>SECTION 5 : TESTS, DÉPLOIEMENT ET CONTRAINTES</w:t>
       </w:r>
     </w:p>
     <w:p>
@@ -19878,6 +19953,7 @@
           <w:docPartUnique/>
         </w:docPartObj>
       </w:sdtPr>
+      <w:sdtEndPr/>
       <w:sdtContent>
         <w:r>
           <w:fldChar w:fldCharType="begin"/>
@@ -19980,7 +20056,7 @@
         <v:path o:extrusionok="f" gradientshapeok="t" o:connecttype="rect"/>
         <o:lock v:ext="edit" aspectratio="t"/>
       </v:shapetype>
-      <v:shape id="_x0000_i1108" type="#_x0000_t75" style="width:11.45pt;height:11.45pt" o:bullet="t">
+      <v:shape id="_x0000_i1094" type="#_x0000_t75" style="width:11.4pt;height:11.4pt" o:bullet="t">
         <v:imagedata r:id="rId1" o:title="msoF605"/>
       </v:shape>
     </w:pict>

</xml_diff>